<commit_message>
lesson 459 - Thursday
</commit_message>
<xml_diff>
--- a/english_via_skype/solutions/doc/lesson_456_Storytelling words_edit.docx
+++ b/english_via_skype/solutions/doc/lesson_456_Storytelling words_edit.docx
@@ -160,7 +160,29 @@
           <w:shd w:val="clear" w:color="auto" w:fill="FFFFFF"/>
           <w:lang w:val="en-US"/>
         </w:rPr>
-        <w:t>……………………values and educate team members</w:t>
+        <w:t>…</w:t>
+      </w:r>
+      <w:r>
+        <w:rPr>
+          <w:rFonts w:ascii="Arial" w:hAnsi="Arial" w:cs="Arial"/>
+          <w:color w:val="4D4D4D"/>
+          <w:sz w:val="32"/>
+          <w:szCs w:val="32"/>
+          <w:shd w:val="clear" w:color="auto" w:fill="FFFFFF"/>
+          <w:lang w:val="en-US"/>
+        </w:rPr>
+        <w:t>instill</w:t>
+      </w:r>
+      <w:r>
+        <w:rPr>
+          <w:rFonts w:ascii="Arial" w:hAnsi="Arial" w:cs="Arial"/>
+          <w:color w:val="4D4D4D"/>
+          <w:sz w:val="32"/>
+          <w:szCs w:val="32"/>
+          <w:shd w:val="clear" w:color="auto" w:fill="FFFFFF"/>
+          <w:lang w:val="en-US"/>
+        </w:rPr>
+        <w:t>…………………values and educate team members</w:t>
       </w:r>
     </w:p>
     <w:p>
@@ -195,6 +217,670 @@
           <w:lang w:val="en-US"/>
         </w:rPr>
         <w:t>perplexing</w:t>
+      </w:r>
+      <w:r>
+        <w:rPr>
+          <w:rFonts w:ascii="Arial" w:hAnsi="Arial" w:cs="Arial"/>
+          <w:color w:val="4D4D4D"/>
+          <w:sz w:val="32"/>
+          <w:szCs w:val="32"/>
+          <w:shd w:val="clear" w:color="auto" w:fill="FFFFFF"/>
+          <w:lang w:val="en-US"/>
+        </w:rPr>
+        <w:t>………………………to be faced with inconvenient questions</w:t>
+      </w:r>
+    </w:p>
+    <w:p>
+      <w:pPr>
+        <w:rPr>
+          <w:rFonts w:ascii="Arial" w:hAnsi="Arial" w:cs="Arial"/>
+          <w:color w:val="4D4D4D"/>
+          <w:sz w:val="32"/>
+          <w:szCs w:val="32"/>
+          <w:shd w:val="clear" w:color="auto" w:fill="FFFFFF"/>
+          <w:lang w:val="en-US"/>
+        </w:rPr>
+      </w:pPr>
+      <w:r>
+        <w:rPr>
+          <w:rFonts w:ascii="Arial" w:hAnsi="Arial" w:cs="Arial"/>
+          <w:color w:val="4D4D4D"/>
+          <w:sz w:val="32"/>
+          <w:szCs w:val="32"/>
+          <w:shd w:val="clear" w:color="auto" w:fill="FFFFFF"/>
+          <w:lang w:val="en-US"/>
+        </w:rPr>
+        <w:t>Don’t prepare it …</w:t>
+      </w:r>
+      <w:r>
+        <w:rPr>
+          <w:rFonts w:ascii="Arial" w:hAnsi="Arial" w:cs="Arial"/>
+          <w:color w:val="4D4D4D"/>
+          <w:sz w:val="32"/>
+          <w:szCs w:val="32"/>
+          <w:shd w:val="clear" w:color="auto" w:fill="FFFFFF"/>
+          <w:lang w:val="en-US"/>
+        </w:rPr>
+        <w:t>on the fly…</w:t>
+      </w:r>
+      <w:r>
+        <w:rPr>
+          <w:rFonts w:ascii="Arial" w:hAnsi="Arial" w:cs="Arial"/>
+          <w:color w:val="4D4D4D"/>
+          <w:sz w:val="32"/>
+          <w:szCs w:val="32"/>
+          <w:shd w:val="clear" w:color="auto" w:fill="FFFFFF"/>
+          <w:lang w:val="en-US"/>
+        </w:rPr>
+        <w:t>………as it may not hold water</w:t>
+      </w:r>
+    </w:p>
+    <w:p>
+      <w:pPr>
+        <w:rPr>
+          <w:rFonts w:ascii="Arial" w:hAnsi="Arial" w:cs="Arial"/>
+          <w:color w:val="4D4D4D"/>
+          <w:sz w:val="32"/>
+          <w:szCs w:val="32"/>
+          <w:shd w:val="clear" w:color="auto" w:fill="FFFFFF"/>
+          <w:lang w:val="en-US"/>
+        </w:rPr>
+      </w:pPr>
+      <w:r>
+        <w:rPr>
+          <w:rFonts w:ascii="Arial" w:hAnsi="Arial" w:cs="Arial"/>
+          <w:color w:val="4D4D4D"/>
+          <w:sz w:val="32"/>
+          <w:szCs w:val="32"/>
+          <w:shd w:val="clear" w:color="auto" w:fill="FFFFFF"/>
+          <w:lang w:val="en-US"/>
+        </w:rPr>
+        <w:t>One of the …</w:t>
+      </w:r>
+      <w:r>
+        <w:rPr>
+          <w:rFonts w:ascii="Arial" w:hAnsi="Arial" w:cs="Arial"/>
+          <w:color w:val="4D4D4D"/>
+          <w:sz w:val="32"/>
+          <w:szCs w:val="32"/>
+          <w:shd w:val="clear" w:color="auto" w:fill="FFFFFF"/>
+          <w:lang w:val="en-US"/>
+        </w:rPr>
+        <w:t>pitfall</w:t>
+      </w:r>
+      <w:r>
+        <w:rPr>
+          <w:rFonts w:ascii="Arial" w:hAnsi="Arial" w:cs="Arial"/>
+          <w:color w:val="4D4D4D"/>
+          <w:sz w:val="32"/>
+          <w:szCs w:val="32"/>
+          <w:shd w:val="clear" w:color="auto" w:fill="FFFFFF"/>
+          <w:lang w:val="en-US"/>
+        </w:rPr>
+        <w:t>…………………you encounter could be plausibility</w:t>
+      </w:r>
+    </w:p>
+    <w:p>
+      <w:pPr>
+        <w:rPr>
+          <w:rFonts w:ascii="Arial" w:hAnsi="Arial" w:cs="Arial"/>
+          <w:color w:val="4D4D4D"/>
+          <w:sz w:val="32"/>
+          <w:szCs w:val="32"/>
+          <w:shd w:val="clear" w:color="auto" w:fill="FFFFFF"/>
+          <w:lang w:val="en-US"/>
+        </w:rPr>
+      </w:pPr>
+      <w:r>
+        <w:rPr>
+          <w:rFonts w:ascii="Arial" w:hAnsi="Arial" w:cs="Arial"/>
+          <w:color w:val="4D4D4D"/>
+          <w:sz w:val="32"/>
+          <w:szCs w:val="32"/>
+          <w:shd w:val="clear" w:color="auto" w:fill="FFFFFF"/>
+          <w:lang w:val="en-US"/>
+        </w:rPr>
+        <w:t>You should …</w:t>
+      </w:r>
+      <w:r>
+        <w:rPr>
+          <w:rFonts w:ascii="Arial" w:hAnsi="Arial" w:cs="Arial"/>
+          <w:color w:val="4D4D4D"/>
+          <w:sz w:val="32"/>
+          <w:szCs w:val="32"/>
+          <w:shd w:val="clear" w:color="auto" w:fill="FFFFFF"/>
+          <w:lang w:val="en-US"/>
+        </w:rPr>
+        <w:t>leave out</w:t>
+      </w:r>
+      <w:r>
+        <w:rPr>
+          <w:rFonts w:ascii="Arial" w:hAnsi="Arial" w:cs="Arial"/>
+          <w:color w:val="4D4D4D"/>
+          <w:sz w:val="32"/>
+          <w:szCs w:val="32"/>
+          <w:shd w:val="clear" w:color="auto" w:fill="FFFFFF"/>
+          <w:lang w:val="en-US"/>
+        </w:rPr>
+        <w:t>………………….some space for future questions</w:t>
+      </w:r>
+    </w:p>
+    <w:p>
+      <w:pPr>
+        <w:rPr>
+          <w:rFonts w:ascii="Arial" w:hAnsi="Arial" w:cs="Arial"/>
+          <w:color w:val="4D4D4D"/>
+          <w:sz w:val="32"/>
+          <w:szCs w:val="32"/>
+          <w:shd w:val="clear" w:color="auto" w:fill="FFFFFF"/>
+          <w:lang w:val="en-US"/>
+        </w:rPr>
+      </w:pPr>
+      <w:r>
+        <w:rPr>
+          <w:rFonts w:ascii="Arial" w:hAnsi="Arial" w:cs="Arial"/>
+          <w:color w:val="4D4D4D"/>
+          <w:sz w:val="32"/>
+          <w:szCs w:val="32"/>
+          <w:shd w:val="clear" w:color="auto" w:fill="FFFFFF"/>
+          <w:lang w:val="en-US"/>
+        </w:rPr>
+        <w:t>You need to …</w:t>
+      </w:r>
+      <w:r>
+        <w:rPr>
+          <w:rFonts w:ascii="Arial" w:hAnsi="Arial" w:cs="Arial"/>
+          <w:color w:val="4D4D4D"/>
+          <w:sz w:val="32"/>
+          <w:szCs w:val="32"/>
+          <w:shd w:val="clear" w:color="auto" w:fill="FFFFFF"/>
+          <w:lang w:val="en-US"/>
+        </w:rPr>
+        <w:t>elucidate</w:t>
+      </w:r>
+      <w:r>
+        <w:rPr>
+          <w:rFonts w:ascii="Arial" w:hAnsi="Arial" w:cs="Arial"/>
+          <w:color w:val="4D4D4D"/>
+          <w:sz w:val="32"/>
+          <w:szCs w:val="32"/>
+          <w:shd w:val="clear" w:color="auto" w:fill="FFFFFF"/>
+          <w:lang w:val="en-US"/>
+        </w:rPr>
+        <w:t>……………………….the idea of storytelling</w:t>
+      </w:r>
+    </w:p>
+    <w:p>
+      <w:pPr>
+        <w:rPr>
+          <w:rFonts w:ascii="Arial" w:hAnsi="Arial" w:cs="Arial"/>
+          <w:color w:val="4D4D4D"/>
+          <w:sz w:val="32"/>
+          <w:szCs w:val="32"/>
+          <w:shd w:val="clear" w:color="auto" w:fill="FFFFFF"/>
+          <w:lang w:val="en-US"/>
+        </w:rPr>
+      </w:pPr>
+      <w:r>
+        <w:rPr>
+          <w:rFonts w:ascii="Arial" w:hAnsi="Arial" w:cs="Arial"/>
+          <w:color w:val="4D4D4D"/>
+          <w:sz w:val="32"/>
+          <w:szCs w:val="32"/>
+          <w:shd w:val="clear" w:color="auto" w:fill="FFFFFF"/>
+          <w:lang w:val="en-US"/>
+        </w:rPr>
+        <w:t>It may be  a…</w:t>
+      </w:r>
+      <w:r>
+        <w:rPr>
+          <w:rFonts w:ascii="Arial" w:hAnsi="Arial" w:cs="Arial"/>
+          <w:color w:val="4D4D4D"/>
+          <w:sz w:val="32"/>
+          <w:szCs w:val="32"/>
+          <w:shd w:val="clear" w:color="auto" w:fill="FFFFFF"/>
+          <w:lang w:val="en-US"/>
+        </w:rPr>
+        <w:t>momentous</w:t>
+      </w:r>
+      <w:r>
+        <w:rPr>
+          <w:rFonts w:ascii="Arial" w:hAnsi="Arial" w:cs="Arial"/>
+          <w:color w:val="4D4D4D"/>
+          <w:sz w:val="32"/>
+          <w:szCs w:val="32"/>
+          <w:shd w:val="clear" w:color="auto" w:fill="FFFFFF"/>
+          <w:lang w:val="en-US"/>
+        </w:rPr>
+        <w:t>……………………..subject to talk about your experiences</w:t>
+      </w:r>
+    </w:p>
+    <w:p>
+      <w:pPr>
+        <w:rPr>
+          <w:rFonts w:ascii="Arial" w:hAnsi="Arial" w:cs="Arial"/>
+          <w:color w:val="4D4D4D"/>
+          <w:sz w:val="32"/>
+          <w:szCs w:val="32"/>
+          <w:shd w:val="clear" w:color="auto" w:fill="FFFFFF"/>
+          <w:lang w:val="en-US"/>
+        </w:rPr>
+      </w:pPr>
+      <w:r>
+        <w:rPr>
+          <w:rFonts w:ascii="Arial" w:hAnsi="Arial" w:cs="Arial"/>
+          <w:color w:val="4D4D4D"/>
+          <w:sz w:val="32"/>
+          <w:szCs w:val="32"/>
+          <w:shd w:val="clear" w:color="auto" w:fill="FFFFFF"/>
+          <w:lang w:val="en-US"/>
+        </w:rPr>
+        <w:t>It may …</w:t>
+      </w:r>
+      <w:r>
+        <w:rPr>
+          <w:rFonts w:ascii="Arial" w:hAnsi="Arial" w:cs="Arial"/>
+          <w:color w:val="4D4D4D"/>
+          <w:sz w:val="32"/>
+          <w:szCs w:val="32"/>
+          <w:shd w:val="clear" w:color="auto" w:fill="FFFFFF"/>
+          <w:lang w:val="en-US"/>
+        </w:rPr>
+        <w:t>come in handy</w:t>
+      </w:r>
+      <w:r>
+        <w:rPr>
+          <w:rFonts w:ascii="Arial" w:hAnsi="Arial" w:cs="Arial"/>
+          <w:color w:val="4D4D4D"/>
+          <w:sz w:val="32"/>
+          <w:szCs w:val="32"/>
+          <w:shd w:val="clear" w:color="auto" w:fill="FFFFFF"/>
+          <w:lang w:val="en-US"/>
+        </w:rPr>
+        <w:t>………………………..if you are unprepared and taken off guard</w:t>
+      </w:r>
+    </w:p>
+    <w:p>
+      <w:pPr>
+        <w:rPr>
+          <w:rFonts w:ascii="Arial" w:hAnsi="Arial" w:cs="Arial"/>
+          <w:color w:val="4D4D4D"/>
+          <w:sz w:val="32"/>
+          <w:szCs w:val="32"/>
+          <w:shd w:val="clear" w:color="auto" w:fill="FFFFFF"/>
+          <w:lang w:val="en-US"/>
+        </w:rPr>
+      </w:pPr>
+      <w:r>
+        <w:rPr>
+          <w:rFonts w:ascii="Arial" w:hAnsi="Arial" w:cs="Arial"/>
+          <w:color w:val="4D4D4D"/>
+          <w:sz w:val="32"/>
+          <w:szCs w:val="32"/>
+          <w:shd w:val="clear" w:color="auto" w:fill="FFFFFF"/>
+          <w:lang w:val="en-US"/>
+        </w:rPr>
+        <w:t>Storytelling is …</w:t>
+      </w:r>
+      <w:r>
+        <w:rPr>
+          <w:rFonts w:ascii="Arial" w:hAnsi="Arial" w:cs="Arial"/>
+          <w:color w:val="4D4D4D"/>
+          <w:sz w:val="32"/>
+          <w:szCs w:val="32"/>
+          <w:shd w:val="clear" w:color="auto" w:fill="FFFFFF"/>
+          <w:lang w:val="en-US"/>
+        </w:rPr>
+        <w:t>no-brainer</w:t>
+      </w:r>
+      <w:r>
+        <w:rPr>
+          <w:rFonts w:ascii="Arial" w:hAnsi="Arial" w:cs="Arial"/>
+          <w:color w:val="4D4D4D"/>
+          <w:sz w:val="32"/>
+          <w:szCs w:val="32"/>
+          <w:shd w:val="clear" w:color="auto" w:fill="FFFFFF"/>
+          <w:lang w:val="en-US"/>
+        </w:rPr>
+        <w:t>…………………………..but you need to approach it wisely</w:t>
+      </w:r>
+    </w:p>
+    <w:p>
+      <w:pPr>
+        <w:rPr>
+          <w:rFonts w:ascii="Arial" w:hAnsi="Arial" w:cs="Arial"/>
+          <w:color w:val="4D4D4D"/>
+          <w:sz w:val="32"/>
+          <w:szCs w:val="32"/>
+          <w:shd w:val="clear" w:color="auto" w:fill="FFFFFF"/>
+          <w:lang w:val="en-US"/>
+        </w:rPr>
+      </w:pPr>
+      <w:r>
+        <w:rPr>
+          <w:rFonts w:ascii="Arial" w:hAnsi="Arial" w:cs="Arial"/>
+          <w:color w:val="4D4D4D"/>
+          <w:sz w:val="32"/>
+          <w:szCs w:val="32"/>
+          <w:shd w:val="clear" w:color="auto" w:fill="FFFFFF"/>
+          <w:lang w:val="en-US"/>
+        </w:rPr>
+        <w:t>It may help to …</w:t>
+      </w:r>
+      <w:r>
+        <w:rPr>
+          <w:rFonts w:ascii="Arial" w:hAnsi="Arial" w:cs="Arial"/>
+          <w:color w:val="4D4D4D"/>
+          <w:sz w:val="32"/>
+          <w:szCs w:val="32"/>
+          <w:shd w:val="clear" w:color="auto" w:fill="FFFFFF"/>
+          <w:lang w:val="en-US"/>
+        </w:rPr>
+        <w:t>bolster</w:t>
+      </w:r>
+      <w:r>
+        <w:rPr>
+          <w:rFonts w:ascii="Arial" w:hAnsi="Arial" w:cs="Arial"/>
+          <w:color w:val="4D4D4D"/>
+          <w:sz w:val="32"/>
+          <w:szCs w:val="32"/>
+          <w:shd w:val="clear" w:color="auto" w:fill="FFFFFF"/>
+          <w:lang w:val="en-US"/>
+        </w:rPr>
+        <w:t>……………………internal relations</w:t>
+      </w:r>
+    </w:p>
+    <w:p>
+      <w:pPr>
+        <w:rPr>
+          <w:rFonts w:ascii="Arial" w:hAnsi="Arial" w:cs="Arial"/>
+          <w:color w:val="4D4D4D"/>
+          <w:sz w:val="32"/>
+          <w:szCs w:val="32"/>
+          <w:shd w:val="clear" w:color="auto" w:fill="FFFFFF"/>
+          <w:lang w:val="en-US"/>
+        </w:rPr>
+      </w:pPr>
+      <w:r>
+        <w:rPr>
+          <w:rFonts w:ascii="Arial" w:hAnsi="Arial" w:cs="Arial"/>
+          <w:color w:val="4D4D4D"/>
+          <w:sz w:val="32"/>
+          <w:szCs w:val="32"/>
+          <w:shd w:val="clear" w:color="auto" w:fill="FFFFFF"/>
+          <w:lang w:val="en-US"/>
+        </w:rPr>
+        <w:lastRenderedPageBreak/>
+        <w:t>Story should not be a …</w:t>
+      </w:r>
+      <w:r>
+        <w:rPr>
+          <w:rFonts w:ascii="Arial" w:hAnsi="Arial" w:cs="Arial"/>
+          <w:color w:val="4D4D4D"/>
+          <w:sz w:val="32"/>
+          <w:szCs w:val="32"/>
+          <w:shd w:val="clear" w:color="auto" w:fill="FFFFFF"/>
+          <w:lang w:val="en-US"/>
+        </w:rPr>
+        <w:t>hodgepodge</w:t>
+      </w:r>
+      <w:r>
+        <w:rPr>
+          <w:rFonts w:ascii="Arial" w:hAnsi="Arial" w:cs="Arial"/>
+          <w:color w:val="4D4D4D"/>
+          <w:sz w:val="32"/>
+          <w:szCs w:val="32"/>
+          <w:shd w:val="clear" w:color="auto" w:fill="FFFFFF"/>
+          <w:lang w:val="en-US"/>
+        </w:rPr>
+        <w:t>…………………….or a …</w:t>
+      </w:r>
+      <w:r>
+        <w:rPr>
+          <w:rFonts w:ascii="Arial" w:hAnsi="Arial" w:cs="Arial"/>
+          <w:color w:val="4D4D4D"/>
+          <w:sz w:val="32"/>
+          <w:szCs w:val="32"/>
+          <w:shd w:val="clear" w:color="auto" w:fill="FFFFFF"/>
+          <w:lang w:val="en-US"/>
+        </w:rPr>
+        <w:t>jumbled</w:t>
+      </w:r>
+      <w:r>
+        <w:rPr>
+          <w:rFonts w:ascii="Arial" w:hAnsi="Arial" w:cs="Arial"/>
+          <w:color w:val="4D4D4D"/>
+          <w:sz w:val="32"/>
+          <w:szCs w:val="32"/>
+          <w:shd w:val="clear" w:color="auto" w:fill="FFFFFF"/>
+          <w:lang w:val="en-US"/>
+        </w:rPr>
+        <w:t>……………………and chaotic account but a well-thought out relation</w:t>
+      </w:r>
+    </w:p>
+    <w:p>
+      <w:pPr>
+        <w:rPr>
+          <w:rFonts w:ascii="Arial" w:hAnsi="Arial" w:cs="Arial"/>
+          <w:color w:val="4D4D4D"/>
+          <w:sz w:val="32"/>
+          <w:szCs w:val="32"/>
+          <w:shd w:val="clear" w:color="auto" w:fill="FFFFFF"/>
+          <w:lang w:val="en-US"/>
+        </w:rPr>
+      </w:pPr>
+      <w:r>
+        <w:rPr>
+          <w:rFonts w:ascii="Arial" w:hAnsi="Arial" w:cs="Arial"/>
+          <w:color w:val="4D4D4D"/>
+          <w:sz w:val="32"/>
+          <w:szCs w:val="32"/>
+          <w:shd w:val="clear" w:color="auto" w:fill="FFFFFF"/>
+          <w:lang w:val="en-US"/>
+        </w:rPr>
+        <w:t>It is hard to …</w:t>
+      </w:r>
+      <w:r>
+        <w:rPr>
+          <w:rFonts w:ascii="Arial" w:hAnsi="Arial" w:cs="Arial"/>
+          <w:color w:val="4D4D4D"/>
+          <w:sz w:val="32"/>
+          <w:szCs w:val="32"/>
+          <w:shd w:val="clear" w:color="auto" w:fill="FFFFFF"/>
+          <w:lang w:val="en-US"/>
+        </w:rPr>
+        <w:t>reinforce</w:t>
+      </w:r>
+      <w:r>
+        <w:rPr>
+          <w:rFonts w:ascii="Arial" w:hAnsi="Arial" w:cs="Arial"/>
+          <w:color w:val="4D4D4D"/>
+          <w:sz w:val="32"/>
+          <w:szCs w:val="32"/>
+          <w:shd w:val="clear" w:color="auto" w:fill="FFFFFF"/>
+          <w:lang w:val="en-US"/>
+        </w:rPr>
+        <w:t>………………….the importance of storytelling</w:t>
+      </w:r>
+    </w:p>
+    <w:p>
+      <w:pPr>
+        <w:rPr>
+          <w:rFonts w:ascii="Arial" w:hAnsi="Arial" w:cs="Arial"/>
+          <w:color w:val="4D4D4D"/>
+          <w:sz w:val="32"/>
+          <w:szCs w:val="32"/>
+          <w:shd w:val="clear" w:color="auto" w:fill="FFFFFF"/>
+          <w:lang w:val="en-US"/>
+        </w:rPr>
+      </w:pPr>
+      <w:r>
+        <w:rPr>
+          <w:rFonts w:ascii="Arial" w:hAnsi="Arial" w:cs="Arial"/>
+          <w:color w:val="4D4D4D"/>
+          <w:sz w:val="32"/>
+          <w:szCs w:val="32"/>
+          <w:shd w:val="clear" w:color="auto" w:fill="FFFFFF"/>
+          <w:lang w:val="en-US"/>
+        </w:rPr>
+        <w:t>If you …</w:t>
+      </w:r>
+      <w:r>
+        <w:rPr>
+          <w:rFonts w:ascii="Arial" w:hAnsi="Arial" w:cs="Arial"/>
+          <w:color w:val="4D4D4D"/>
+          <w:sz w:val="32"/>
+          <w:szCs w:val="32"/>
+          <w:shd w:val="clear" w:color="auto" w:fill="FFFFFF"/>
+          <w:lang w:val="en-US"/>
+        </w:rPr>
+        <w:t>plead the case…</w:t>
+      </w:r>
+      <w:r>
+        <w:rPr>
+          <w:rFonts w:ascii="Arial" w:hAnsi="Arial" w:cs="Arial"/>
+          <w:color w:val="4D4D4D"/>
+          <w:sz w:val="32"/>
+          <w:szCs w:val="32"/>
+          <w:shd w:val="clear" w:color="auto" w:fill="FFFFFF"/>
+          <w:lang w:val="en-US"/>
+        </w:rPr>
+        <w:t>………….well you may reap benefits</w:t>
+      </w:r>
+    </w:p>
+    <w:p>
+      <w:pPr>
+        <w:rPr>
+          <w:rFonts w:ascii="Arial" w:hAnsi="Arial" w:cs="Arial"/>
+          <w:color w:val="4D4D4D"/>
+          <w:sz w:val="32"/>
+          <w:szCs w:val="32"/>
+          <w:shd w:val="clear" w:color="auto" w:fill="FFFFFF"/>
+          <w:lang w:val="en-US"/>
+        </w:rPr>
+      </w:pPr>
+      <w:r>
+        <w:rPr>
+          <w:rFonts w:ascii="Arial" w:hAnsi="Arial" w:cs="Arial"/>
+          <w:color w:val="4D4D4D"/>
+          <w:sz w:val="32"/>
+          <w:szCs w:val="32"/>
+          <w:shd w:val="clear" w:color="auto" w:fill="FFFFFF"/>
+          <w:lang w:val="en-US"/>
+        </w:rPr>
+        <w:t>Storytelling can have  a …</w:t>
+      </w:r>
+      <w:r>
+        <w:rPr>
+          <w:rFonts w:ascii="Arial" w:hAnsi="Arial" w:cs="Arial"/>
+          <w:color w:val="4D4D4D"/>
+          <w:sz w:val="32"/>
+          <w:szCs w:val="32"/>
+          <w:shd w:val="clear" w:color="auto" w:fill="FFFFFF"/>
+          <w:lang w:val="en-US"/>
+        </w:rPr>
+        <w:t>top-notch</w:t>
+      </w:r>
+      <w:r>
+        <w:rPr>
+          <w:rFonts w:ascii="Arial" w:hAnsi="Arial" w:cs="Arial"/>
+          <w:color w:val="4D4D4D"/>
+          <w:sz w:val="32"/>
+          <w:szCs w:val="32"/>
+          <w:shd w:val="clear" w:color="auto" w:fill="FFFFFF"/>
+          <w:lang w:val="en-US"/>
+        </w:rPr>
+        <w:t>……………………..impact if you approach it well</w:t>
+      </w:r>
+    </w:p>
+    <w:p>
+      <w:pPr>
+        <w:rPr>
+          <w:rFonts w:ascii="Arial" w:hAnsi="Arial" w:cs="Arial"/>
+          <w:color w:val="4D4D4D"/>
+          <w:sz w:val="32"/>
+          <w:szCs w:val="32"/>
+          <w:shd w:val="clear" w:color="auto" w:fill="FFFFFF"/>
+          <w:lang w:val="en-US"/>
+        </w:rPr>
+      </w:pPr>
+      <w:r>
+        <w:rPr>
+          <w:rFonts w:ascii="Arial" w:hAnsi="Arial" w:cs="Arial"/>
+          <w:color w:val="4D4D4D"/>
+          <w:sz w:val="32"/>
+          <w:szCs w:val="32"/>
+          <w:shd w:val="clear" w:color="auto" w:fill="FFFFFF"/>
+          <w:lang w:val="en-US"/>
+        </w:rPr>
+        <w:t>If your story is plausible the impact it has may be more…</w:t>
+      </w:r>
+      <w:r>
+        <w:rPr>
+          <w:rFonts w:ascii="Arial" w:hAnsi="Arial" w:cs="Arial"/>
+          <w:color w:val="4D4D4D"/>
+          <w:sz w:val="32"/>
+          <w:szCs w:val="32"/>
+          <w:shd w:val="clear" w:color="auto" w:fill="FFFFFF"/>
+          <w:lang w:val="en-US"/>
+        </w:rPr>
+        <w:t>palpable</w:t>
+      </w:r>
+      <w:r>
+        <w:rPr>
+          <w:rFonts w:ascii="Arial" w:hAnsi="Arial" w:cs="Arial"/>
+          <w:color w:val="4D4D4D"/>
+          <w:sz w:val="32"/>
+          <w:szCs w:val="32"/>
+          <w:shd w:val="clear" w:color="auto" w:fill="FFFFFF"/>
+          <w:lang w:val="en-US"/>
+        </w:rPr>
+        <w:t>………………..</w:t>
+      </w:r>
+    </w:p>
+    <w:p>
+      <w:pPr>
+        <w:rPr>
+          <w:rFonts w:ascii="Arial" w:hAnsi="Arial" w:cs="Arial"/>
+          <w:color w:val="4D4D4D"/>
+          <w:sz w:val="32"/>
+          <w:szCs w:val="32"/>
+          <w:shd w:val="clear" w:color="auto" w:fill="FFFFFF"/>
+          <w:lang w:val="en-US"/>
+        </w:rPr>
+      </w:pPr>
+      <w:r>
+        <w:rPr>
+          <w:rFonts w:ascii="Arial" w:hAnsi="Arial" w:cs="Arial"/>
+          <w:color w:val="4D4D4D"/>
+          <w:sz w:val="32"/>
+          <w:szCs w:val="32"/>
+          <w:shd w:val="clear" w:color="auto" w:fill="FFFFFF"/>
+          <w:lang w:val="en-US"/>
+        </w:rPr>
+        <w:t>…</w:t>
+      </w:r>
+      <w:r>
+        <w:rPr>
+          <w:rFonts w:ascii="Arial" w:hAnsi="Arial" w:cs="Arial"/>
+          <w:color w:val="4D4D4D"/>
+          <w:sz w:val="32"/>
+          <w:szCs w:val="32"/>
+          <w:shd w:val="clear" w:color="auto" w:fill="FFFFFF"/>
+          <w:lang w:val="en-US"/>
+        </w:rPr>
+        <w:t>prickly</w:t>
+      </w:r>
+      <w:r>
+        <w:rPr>
+          <w:rFonts w:ascii="Arial" w:hAnsi="Arial" w:cs="Arial"/>
+          <w:color w:val="4D4D4D"/>
+          <w:sz w:val="32"/>
+          <w:szCs w:val="32"/>
+          <w:shd w:val="clear" w:color="auto" w:fill="FFFFFF"/>
+          <w:lang w:val="en-US"/>
+        </w:rPr>
+        <w:t>……</w:t>
       </w:r>
       <w:bookmarkStart w:id="0" w:name="_GoBack"/>
       <w:bookmarkEnd w:id="0"/>
@@ -207,462 +893,7 @@
           <w:shd w:val="clear" w:color="auto" w:fill="FFFFFF"/>
           <w:lang w:val="en-US"/>
         </w:rPr>
-        <w:t>………………………to be faced with inconvenient questions</w:t>
-      </w:r>
-    </w:p>
-    <w:p>
-      <w:pPr>
-        <w:rPr>
-          <w:rFonts w:ascii="Arial" w:hAnsi="Arial" w:cs="Arial"/>
-          <w:color w:val="4D4D4D"/>
-          <w:sz w:val="32"/>
-          <w:szCs w:val="32"/>
-          <w:shd w:val="clear" w:color="auto" w:fill="FFFFFF"/>
-          <w:lang w:val="en-US"/>
-        </w:rPr>
-      </w:pPr>
-      <w:r>
-        <w:rPr>
-          <w:rFonts w:ascii="Arial" w:hAnsi="Arial" w:cs="Arial"/>
-          <w:color w:val="4D4D4D"/>
-          <w:sz w:val="32"/>
-          <w:szCs w:val="32"/>
-          <w:shd w:val="clear" w:color="auto" w:fill="FFFFFF"/>
-          <w:lang w:val="en-US"/>
-        </w:rPr>
-        <w:t>Don’t prepare it ………………………as it may not hold water</w:t>
-      </w:r>
-    </w:p>
-    <w:p>
-      <w:pPr>
-        <w:rPr>
-          <w:rFonts w:ascii="Arial" w:hAnsi="Arial" w:cs="Arial"/>
-          <w:color w:val="4D4D4D"/>
-          <w:sz w:val="32"/>
-          <w:szCs w:val="32"/>
-          <w:shd w:val="clear" w:color="auto" w:fill="FFFFFF"/>
-          <w:lang w:val="en-US"/>
-        </w:rPr>
-      </w:pPr>
-      <w:r>
-        <w:rPr>
-          <w:rFonts w:ascii="Arial" w:hAnsi="Arial" w:cs="Arial"/>
-          <w:color w:val="4D4D4D"/>
-          <w:sz w:val="32"/>
-          <w:szCs w:val="32"/>
-          <w:shd w:val="clear" w:color="auto" w:fill="FFFFFF"/>
-          <w:lang w:val="en-US"/>
-        </w:rPr>
-        <w:t>One of the …</w:t>
-      </w:r>
-      <w:r>
-        <w:rPr>
-          <w:rFonts w:ascii="Arial" w:hAnsi="Arial" w:cs="Arial"/>
-          <w:color w:val="4D4D4D"/>
-          <w:sz w:val="32"/>
-          <w:szCs w:val="32"/>
-          <w:shd w:val="clear" w:color="auto" w:fill="FFFFFF"/>
-          <w:lang w:val="en-US"/>
-        </w:rPr>
-        <w:t>pitfall</w:t>
-      </w:r>
-      <w:r>
-        <w:rPr>
-          <w:rFonts w:ascii="Arial" w:hAnsi="Arial" w:cs="Arial"/>
-          <w:color w:val="4D4D4D"/>
-          <w:sz w:val="32"/>
-          <w:szCs w:val="32"/>
-          <w:shd w:val="clear" w:color="auto" w:fill="FFFFFF"/>
-          <w:lang w:val="en-US"/>
-        </w:rPr>
-        <w:t>…………………you encounter could be plausibility</w:t>
-      </w:r>
-    </w:p>
-    <w:p>
-      <w:pPr>
-        <w:rPr>
-          <w:rFonts w:ascii="Arial" w:hAnsi="Arial" w:cs="Arial"/>
-          <w:color w:val="4D4D4D"/>
-          <w:sz w:val="32"/>
-          <w:szCs w:val="32"/>
-          <w:shd w:val="clear" w:color="auto" w:fill="FFFFFF"/>
-          <w:lang w:val="en-US"/>
-        </w:rPr>
-      </w:pPr>
-      <w:r>
-        <w:rPr>
-          <w:rFonts w:ascii="Arial" w:hAnsi="Arial" w:cs="Arial"/>
-          <w:color w:val="4D4D4D"/>
-          <w:sz w:val="32"/>
-          <w:szCs w:val="32"/>
-          <w:shd w:val="clear" w:color="auto" w:fill="FFFFFF"/>
-          <w:lang w:val="en-US"/>
-        </w:rPr>
-        <w:t>You should …………………….some space for future questions</w:t>
-      </w:r>
-    </w:p>
-    <w:p>
-      <w:pPr>
-        <w:rPr>
-          <w:rFonts w:ascii="Arial" w:hAnsi="Arial" w:cs="Arial"/>
-          <w:color w:val="4D4D4D"/>
-          <w:sz w:val="32"/>
-          <w:szCs w:val="32"/>
-          <w:shd w:val="clear" w:color="auto" w:fill="FFFFFF"/>
-          <w:lang w:val="en-US"/>
-        </w:rPr>
-      </w:pPr>
-      <w:r>
-        <w:rPr>
-          <w:rFonts w:ascii="Arial" w:hAnsi="Arial" w:cs="Arial"/>
-          <w:color w:val="4D4D4D"/>
-          <w:sz w:val="32"/>
-          <w:szCs w:val="32"/>
-          <w:shd w:val="clear" w:color="auto" w:fill="FFFFFF"/>
-          <w:lang w:val="en-US"/>
-        </w:rPr>
-        <w:t>You need to ………………………….the idea of storytelling</w:t>
-      </w:r>
-    </w:p>
-    <w:p>
-      <w:pPr>
-        <w:rPr>
-          <w:rFonts w:ascii="Arial" w:hAnsi="Arial" w:cs="Arial"/>
-          <w:color w:val="4D4D4D"/>
-          <w:sz w:val="32"/>
-          <w:szCs w:val="32"/>
-          <w:shd w:val="clear" w:color="auto" w:fill="FFFFFF"/>
-          <w:lang w:val="en-US"/>
-        </w:rPr>
-      </w:pPr>
-      <w:r>
-        <w:rPr>
-          <w:rFonts w:ascii="Arial" w:hAnsi="Arial" w:cs="Arial"/>
-          <w:color w:val="4D4D4D"/>
-          <w:sz w:val="32"/>
-          <w:szCs w:val="32"/>
-          <w:shd w:val="clear" w:color="auto" w:fill="FFFFFF"/>
-          <w:lang w:val="en-US"/>
-        </w:rPr>
-        <w:t>It may be  a…</w:t>
-      </w:r>
-      <w:r>
-        <w:rPr>
-          <w:rFonts w:ascii="Arial" w:hAnsi="Arial" w:cs="Arial"/>
-          <w:color w:val="4D4D4D"/>
-          <w:sz w:val="32"/>
-          <w:szCs w:val="32"/>
-          <w:shd w:val="clear" w:color="auto" w:fill="FFFFFF"/>
-          <w:lang w:val="en-US"/>
-        </w:rPr>
-        <w:t>momentous</w:t>
-      </w:r>
-      <w:r>
-        <w:rPr>
-          <w:rFonts w:ascii="Arial" w:hAnsi="Arial" w:cs="Arial"/>
-          <w:color w:val="4D4D4D"/>
-          <w:sz w:val="32"/>
-          <w:szCs w:val="32"/>
-          <w:shd w:val="clear" w:color="auto" w:fill="FFFFFF"/>
-          <w:lang w:val="en-US"/>
-        </w:rPr>
-        <w:t>……………………..subject to talk about your experiences</w:t>
-      </w:r>
-    </w:p>
-    <w:p>
-      <w:pPr>
-        <w:rPr>
-          <w:rFonts w:ascii="Arial" w:hAnsi="Arial" w:cs="Arial"/>
-          <w:color w:val="4D4D4D"/>
-          <w:sz w:val="32"/>
-          <w:szCs w:val="32"/>
-          <w:shd w:val="clear" w:color="auto" w:fill="FFFFFF"/>
-          <w:lang w:val="en-US"/>
-        </w:rPr>
-      </w:pPr>
-      <w:r>
-        <w:rPr>
-          <w:rFonts w:ascii="Arial" w:hAnsi="Arial" w:cs="Arial"/>
-          <w:color w:val="4D4D4D"/>
-          <w:sz w:val="32"/>
-          <w:szCs w:val="32"/>
-          <w:shd w:val="clear" w:color="auto" w:fill="FFFFFF"/>
-          <w:lang w:val="en-US"/>
-        </w:rPr>
-        <w:t>It may …………………………..if you are unprepared and taken off guard</w:t>
-      </w:r>
-    </w:p>
-    <w:p>
-      <w:pPr>
-        <w:rPr>
-          <w:rFonts w:ascii="Arial" w:hAnsi="Arial" w:cs="Arial"/>
-          <w:color w:val="4D4D4D"/>
-          <w:sz w:val="32"/>
-          <w:szCs w:val="32"/>
-          <w:shd w:val="clear" w:color="auto" w:fill="FFFFFF"/>
-          <w:lang w:val="en-US"/>
-        </w:rPr>
-      </w:pPr>
-      <w:r>
-        <w:rPr>
-          <w:rFonts w:ascii="Arial" w:hAnsi="Arial" w:cs="Arial"/>
-          <w:color w:val="4D4D4D"/>
-          <w:sz w:val="32"/>
-          <w:szCs w:val="32"/>
-          <w:shd w:val="clear" w:color="auto" w:fill="FFFFFF"/>
-          <w:lang w:val="en-US"/>
-        </w:rPr>
-        <w:t>Storytelling is ……………………………..but you need to approach it wisely</w:t>
-      </w:r>
-    </w:p>
-    <w:p>
-      <w:pPr>
-        <w:rPr>
-          <w:rFonts w:ascii="Arial" w:hAnsi="Arial" w:cs="Arial"/>
-          <w:color w:val="4D4D4D"/>
-          <w:sz w:val="32"/>
-          <w:szCs w:val="32"/>
-          <w:shd w:val="clear" w:color="auto" w:fill="FFFFFF"/>
-          <w:lang w:val="en-US"/>
-        </w:rPr>
-      </w:pPr>
-      <w:r>
-        <w:rPr>
-          <w:rFonts w:ascii="Arial" w:hAnsi="Arial" w:cs="Arial"/>
-          <w:color w:val="4D4D4D"/>
-          <w:sz w:val="32"/>
-          <w:szCs w:val="32"/>
-          <w:shd w:val="clear" w:color="auto" w:fill="FFFFFF"/>
-          <w:lang w:val="en-US"/>
-        </w:rPr>
-        <w:t>It may help to …</w:t>
-      </w:r>
-      <w:r>
-        <w:rPr>
-          <w:rFonts w:ascii="Arial" w:hAnsi="Arial" w:cs="Arial"/>
-          <w:color w:val="4D4D4D"/>
-          <w:sz w:val="32"/>
-          <w:szCs w:val="32"/>
-          <w:shd w:val="clear" w:color="auto" w:fill="FFFFFF"/>
-          <w:lang w:val="en-US"/>
-        </w:rPr>
-        <w:t>bolster</w:t>
-      </w:r>
-      <w:r>
-        <w:rPr>
-          <w:rFonts w:ascii="Arial" w:hAnsi="Arial" w:cs="Arial"/>
-          <w:color w:val="4D4D4D"/>
-          <w:sz w:val="32"/>
-          <w:szCs w:val="32"/>
-          <w:shd w:val="clear" w:color="auto" w:fill="FFFFFF"/>
-          <w:lang w:val="en-US"/>
-        </w:rPr>
-        <w:t>……………………internal relations</w:t>
-      </w:r>
-    </w:p>
-    <w:p>
-      <w:pPr>
-        <w:rPr>
-          <w:rFonts w:ascii="Arial" w:hAnsi="Arial" w:cs="Arial"/>
-          <w:color w:val="4D4D4D"/>
-          <w:sz w:val="32"/>
-          <w:szCs w:val="32"/>
-          <w:shd w:val="clear" w:color="auto" w:fill="FFFFFF"/>
-          <w:lang w:val="en-US"/>
-        </w:rPr>
-      </w:pPr>
-      <w:r>
-        <w:rPr>
-          <w:rFonts w:ascii="Arial" w:hAnsi="Arial" w:cs="Arial"/>
-          <w:color w:val="4D4D4D"/>
-          <w:sz w:val="32"/>
-          <w:szCs w:val="32"/>
-          <w:shd w:val="clear" w:color="auto" w:fill="FFFFFF"/>
-          <w:lang w:val="en-US"/>
-        </w:rPr>
-        <w:t>Story should not be a …</w:t>
-      </w:r>
-      <w:r>
-        <w:rPr>
-          <w:rFonts w:ascii="Arial" w:hAnsi="Arial" w:cs="Arial"/>
-          <w:color w:val="4D4D4D"/>
-          <w:sz w:val="32"/>
-          <w:szCs w:val="32"/>
-          <w:shd w:val="clear" w:color="auto" w:fill="FFFFFF"/>
-          <w:lang w:val="en-US"/>
-        </w:rPr>
-        <w:t>hodgepodge</w:t>
-      </w:r>
-      <w:r>
-        <w:rPr>
-          <w:rFonts w:ascii="Arial" w:hAnsi="Arial" w:cs="Arial"/>
-          <w:color w:val="4D4D4D"/>
-          <w:sz w:val="32"/>
-          <w:szCs w:val="32"/>
-          <w:shd w:val="clear" w:color="auto" w:fill="FFFFFF"/>
-          <w:lang w:val="en-US"/>
-        </w:rPr>
-        <w:t>…………………….or a …</w:t>
-      </w:r>
-      <w:r>
-        <w:rPr>
-          <w:rFonts w:ascii="Arial" w:hAnsi="Arial" w:cs="Arial"/>
-          <w:color w:val="4D4D4D"/>
-          <w:sz w:val="32"/>
-          <w:szCs w:val="32"/>
-          <w:shd w:val="clear" w:color="auto" w:fill="FFFFFF"/>
-          <w:lang w:val="en-US"/>
-        </w:rPr>
-        <w:t>jumbled</w:t>
-      </w:r>
-      <w:r>
-        <w:rPr>
-          <w:rFonts w:ascii="Arial" w:hAnsi="Arial" w:cs="Arial"/>
-          <w:color w:val="4D4D4D"/>
-          <w:sz w:val="32"/>
-          <w:szCs w:val="32"/>
-          <w:shd w:val="clear" w:color="auto" w:fill="FFFFFF"/>
-          <w:lang w:val="en-US"/>
-        </w:rPr>
-        <w:t>……………………and chaotic account but a well-thought out relation</w:t>
-      </w:r>
-    </w:p>
-    <w:p>
-      <w:pPr>
-        <w:rPr>
-          <w:rFonts w:ascii="Arial" w:hAnsi="Arial" w:cs="Arial"/>
-          <w:color w:val="4D4D4D"/>
-          <w:sz w:val="32"/>
-          <w:szCs w:val="32"/>
-          <w:shd w:val="clear" w:color="auto" w:fill="FFFFFF"/>
-          <w:lang w:val="en-US"/>
-        </w:rPr>
-      </w:pPr>
-      <w:r>
-        <w:rPr>
-          <w:rFonts w:ascii="Arial" w:hAnsi="Arial" w:cs="Arial"/>
-          <w:color w:val="4D4D4D"/>
-          <w:sz w:val="32"/>
-          <w:szCs w:val="32"/>
-          <w:shd w:val="clear" w:color="auto" w:fill="FFFFFF"/>
-          <w:lang w:val="en-US"/>
-        </w:rPr>
-        <w:lastRenderedPageBreak/>
-        <w:t>It is hard to …………………….the importance of storytelling</w:t>
-      </w:r>
-    </w:p>
-    <w:p>
-      <w:pPr>
-        <w:rPr>
-          <w:rFonts w:ascii="Arial" w:hAnsi="Arial" w:cs="Arial"/>
-          <w:color w:val="4D4D4D"/>
-          <w:sz w:val="32"/>
-          <w:szCs w:val="32"/>
-          <w:shd w:val="clear" w:color="auto" w:fill="FFFFFF"/>
-          <w:lang w:val="en-US"/>
-        </w:rPr>
-      </w:pPr>
-      <w:r>
-        <w:rPr>
-          <w:rFonts w:ascii="Arial" w:hAnsi="Arial" w:cs="Arial"/>
-          <w:color w:val="4D4D4D"/>
-          <w:sz w:val="32"/>
-          <w:szCs w:val="32"/>
-          <w:shd w:val="clear" w:color="auto" w:fill="FFFFFF"/>
-          <w:lang w:val="en-US"/>
-        </w:rPr>
-        <w:t>If you ……………………….well you may reap benefits</w:t>
-      </w:r>
-    </w:p>
-    <w:p>
-      <w:pPr>
-        <w:rPr>
-          <w:rFonts w:ascii="Arial" w:hAnsi="Arial" w:cs="Arial"/>
-          <w:color w:val="4D4D4D"/>
-          <w:sz w:val="32"/>
-          <w:szCs w:val="32"/>
-          <w:shd w:val="clear" w:color="auto" w:fill="FFFFFF"/>
-          <w:lang w:val="en-US"/>
-        </w:rPr>
-      </w:pPr>
-      <w:r>
-        <w:rPr>
-          <w:rFonts w:ascii="Arial" w:hAnsi="Arial" w:cs="Arial"/>
-          <w:color w:val="4D4D4D"/>
-          <w:sz w:val="32"/>
-          <w:szCs w:val="32"/>
-          <w:shd w:val="clear" w:color="auto" w:fill="FFFFFF"/>
-          <w:lang w:val="en-US"/>
-        </w:rPr>
-        <w:t>Storytelling can have  a …</w:t>
-      </w:r>
-      <w:r>
-        <w:rPr>
-          <w:rFonts w:ascii="Arial" w:hAnsi="Arial" w:cs="Arial"/>
-          <w:color w:val="4D4D4D"/>
-          <w:sz w:val="32"/>
-          <w:szCs w:val="32"/>
-          <w:shd w:val="clear" w:color="auto" w:fill="FFFFFF"/>
-          <w:lang w:val="en-US"/>
-        </w:rPr>
-        <w:t>top-notch</w:t>
-      </w:r>
-      <w:r>
-        <w:rPr>
-          <w:rFonts w:ascii="Arial" w:hAnsi="Arial" w:cs="Arial"/>
-          <w:color w:val="4D4D4D"/>
-          <w:sz w:val="32"/>
-          <w:szCs w:val="32"/>
-          <w:shd w:val="clear" w:color="auto" w:fill="FFFFFF"/>
-          <w:lang w:val="en-US"/>
-        </w:rPr>
-        <w:t>……………………..impact if you approach it well</w:t>
-      </w:r>
-    </w:p>
-    <w:p>
-      <w:pPr>
-        <w:rPr>
-          <w:rFonts w:ascii="Arial" w:hAnsi="Arial" w:cs="Arial"/>
-          <w:color w:val="4D4D4D"/>
-          <w:sz w:val="32"/>
-          <w:szCs w:val="32"/>
-          <w:shd w:val="clear" w:color="auto" w:fill="FFFFFF"/>
-          <w:lang w:val="en-US"/>
-        </w:rPr>
-      </w:pPr>
-      <w:r>
-        <w:rPr>
-          <w:rFonts w:ascii="Arial" w:hAnsi="Arial" w:cs="Arial"/>
-          <w:color w:val="4D4D4D"/>
-          <w:sz w:val="32"/>
-          <w:szCs w:val="32"/>
-          <w:shd w:val="clear" w:color="auto" w:fill="FFFFFF"/>
-          <w:lang w:val="en-US"/>
-        </w:rPr>
-        <w:t>If your story is plausible the impact it has may be more…………………..</w:t>
-      </w:r>
-    </w:p>
-    <w:p>
-      <w:pPr>
-        <w:rPr>
-          <w:rFonts w:ascii="Arial" w:hAnsi="Arial" w:cs="Arial"/>
-          <w:color w:val="4D4D4D"/>
-          <w:sz w:val="32"/>
-          <w:szCs w:val="32"/>
-          <w:shd w:val="clear" w:color="auto" w:fill="FFFFFF"/>
-          <w:lang w:val="en-US"/>
-        </w:rPr>
-      </w:pPr>
-      <w:r>
-        <w:rPr>
-          <w:rFonts w:ascii="Arial" w:hAnsi="Arial" w:cs="Arial"/>
-          <w:color w:val="4D4D4D"/>
-          <w:sz w:val="32"/>
-          <w:szCs w:val="32"/>
-          <w:shd w:val="clear" w:color="auto" w:fill="FFFFFF"/>
-          <w:lang w:val="en-US"/>
-        </w:rPr>
-        <w:t>………………………storytellers can count on high-rank jobs</w:t>
+        <w:t>…………storytellers can count on high-rank jobs</w:t>
       </w:r>
     </w:p>
     <w:p>

</xml_diff>